<commit_message>
New translations email 2-1 [template] partner email – reminder to rsvp.docx (Sinhala)
</commit_message>
<xml_diff>
--- a/public/email/crowdin/translations/si/Email 2-1 [TEMPLATE] Partner email – reminder to RSVP.docx
+++ b/public/email/crowdin/translations/si/Email 2-1 [TEMPLATE] Partner email – reminder to RSVP.docx
@@ -16,14 +16,14 @@
             <w:color w:val="1155cc"/>
             <w:u w:val="single"/>
           </w:rPr>
-          <w:t>English</w:t>
+          <w:t>ඉංග්‍රීසි</w:t>
         </w:r>
       </w:hyperlink>
       <w:r>
         <w:rPr>
           <w:color w:val="ff0000"/>
         </w:rPr>
-        <w:t xml:space="preserve"> / Portuguese / French / Thai / Vietnamese / Spanish</w:t>
+        <w:t xml:space="preserve"> / පෘතුගීසි / ප්‍රංශ / තායි / වියානමීසි / ස්පාඤ්ඤ</w:t>
       </w:r>
     </w:p>
     <w:p>
@@ -45,7 +45,7 @@
         <w:pStyle w:val="P68B1DB1-Normal2"/>
       </w:pPr>
       <w:r>
-        <w:t>English</w:t>
+        <w:t>ඉංග්‍රීසි</w:t>
       </w:r>
     </w:p>
     <w:p/>
@@ -93,7 +93,7 @@
               <w:rPr>
                 <w:b w:val="1"/>
               </w:rPr>
-              <w:t>Brief</w:t>
+              <w:t>කෙටි</w:t>
             </w:r>
             <w:r>
               <w:t>:</w:t>
@@ -105,7 +105,7 @@
               <w:spacing w:line="240" w:lineRule="auto"/>
             </w:pPr>
             <w:r>
-              <w:t xml:space="preserve">An email to partners in the target country who haven’t RSVPed to remind them to send the RSVP. It will be sent via customer.io</w:t>
+              <w:t xml:space="preserve">RSVP කර නොමැති ප්‍රතිපත්ති පදයේ හුරුවන දේශීය මිතුරන්ට නිතෙවුම් නැවත පැනවීම සඳහා ඊමේලයක්. It will be sent via customer.io</w:t>
             </w:r>
           </w:p>
           <w:p>
@@ -123,7 +123,7 @@
               <w:rPr>
                 <w:b w:val="1"/>
               </w:rPr>
-              <w:t xml:space="preserve">Target audience</w:t>
+              <w:t>ඉරියව්</w:t>
             </w:r>
             <w:r>
               <w:t>:</w:t>
@@ -135,7 +135,7 @@
               <w:spacing w:line="240" w:lineRule="auto"/>
             </w:pPr>
             <w:r>
-              <w:t xml:space="preserve">Invited partners who haven’t RSVPed yet</w:t>
+              <w:t xml:space="preserve">RSVP කළ නොහැටි ආරාධිත හිතවතුන්</w:t>
             </w:r>
           </w:p>
         </w:tc>
@@ -158,9 +158,6 @@
         </w:rPr>
         <w:t xml:space="preserve">[EVENT NAME] </w:t>
       </w:r>
-      <w:r>
-        <w:t xml:space="preserve"> </w:t>
-      </w:r>
     </w:p>
     <w:p/>
     <w:p/>
@@ -174,13 +171,13 @@
         <w:pStyle w:val="P68B1DB1-Normal3"/>
       </w:pPr>
       <w:r>
-        <w:t xml:space="preserve">Don’t delay! Book your spot today!</w:t>
-      </w:r>
-    </w:p>
-    <w:p/>
-    <w:p>
-      <w:r>
-        <w:t xml:space="preserve">Hi </w:t>
+        <w:t xml:space="preserve">ප්‍රමාද නොවන්න​! අදම ඔබේ ස්ථානය වෙන්කරවා ගන්න!</w:t>
+      </w:r>
+    </w:p>
+    <w:p/>
+    <w:p>
+      <w:r>
+        <w:t xml:space="preserve">ආයුබෝවන් </w:t>
       </w:r>
       <w:r>
         <w:rPr>
@@ -199,6 +196,32 @@
       </w:pPr>
       <w:commentRangeStart w:id="0"/>
       <w:r>
+        <w:t xml:space="preserve">අපි ඔබ අපට මෙන්ම </w:t>
+      </w:r>
+      <w:r>
+        <w:rPr>
+          <w:highlight w:val="yellow"/>
+        </w:rPr>
+        <w:t xml:space="preserve">[EVENT NAME]</w:t>
+      </w:r>
+      <w:r>
+        <w:t xml:space="preserve"> සම්බන්ධයෙන් උද්යෝගිමත් උදාවා තිබෙයි, </w:t>
+      </w:r>
+      <w:r>
+        <w:rPr>
+          <w:highlight w:val="yellow"/>
+        </w:rPr>
+        <w:t xml:space="preserve">[DD Mmm YYYY]</w:t>
+      </w:r>
+      <w:r>
+        <w:t xml:space="preserve"> දිනයිෂව සිටින්නේ!</w:t>
+      </w:r>
+    </w:p>
+    <w:p>
+      <w:pPr>
+        <w:spacing w:after="200" w:lineRule="auto"/>
+      </w:pPr>
+      <w:r>
         <w:t xml:space="preserve">We hope you’re as excited as us for the </w:t>
       </w:r>
       <w:r>
@@ -208,7 +231,7 @@
         <w:t xml:space="preserve">[EVENT NAME]</w:t>
       </w:r>
       <w:r>
-        <w:t xml:space="preserve">, happening on </w:t>
+        <w:t xml:space="preserve">, happening from </w:t>
       </w:r>
       <w:r>
         <w:rPr>
@@ -217,54 +240,28 @@
         <w:t xml:space="preserve">[DD Mmm YYYY]</w:t>
       </w:r>
       <w:r>
+        <w:t xml:space="preserve"> to </w:t>
+      </w:r>
+      <w:r>
+        <w:rPr>
+          <w:highlight w:val="yellow"/>
+        </w:rPr>
+        <w:t xml:space="preserve">[DD Mmm YYYY]</w:t>
+      </w:r>
+      <w:r>
         <w:t>!</w:t>
       </w:r>
+      <w:commentRangeEnd w:id="0"/>
+      <w:r>
+        <w:commentReference w:id="0"/>
+      </w:r>
     </w:p>
     <w:p>
       <w:pPr>
         <w:spacing w:after="200" w:lineRule="auto"/>
       </w:pPr>
       <w:r>
-        <w:t xml:space="preserve">We hope you’re as excited as us for the </w:t>
-      </w:r>
-      <w:r>
-        <w:rPr>
-          <w:highlight w:val="yellow"/>
-        </w:rPr>
-        <w:t xml:space="preserve">[EVENT NAME]</w:t>
-      </w:r>
-      <w:r>
-        <w:t xml:space="preserve">, happening from </w:t>
-      </w:r>
-      <w:r>
-        <w:rPr>
-          <w:highlight w:val="yellow"/>
-        </w:rPr>
-        <w:t xml:space="preserve">[DD Mmm YYYY]</w:t>
-      </w:r>
-      <w:r>
-        <w:t xml:space="preserve"> to </w:t>
-      </w:r>
-      <w:r>
-        <w:rPr>
-          <w:highlight w:val="yellow"/>
-        </w:rPr>
-        <w:t xml:space="preserve">[DD Mmm YYYY]</w:t>
-      </w:r>
-      <w:r>
-        <w:t>!</w:t>
-      </w:r>
-      <w:commentRangeEnd w:id="0"/>
-      <w:r>
-        <w:commentReference w:id="0"/>
-      </w:r>
-    </w:p>
-    <w:p>
-      <w:pPr>
-        <w:spacing w:after="200" w:lineRule="auto"/>
-      </w:pPr>
-      <w:r>
-        <w:t xml:space="preserve">Confirm your attendance for this highly-anticipated event by [</w:t>
+        <w:t xml:space="preserve">ස්ථාන සීමිත බැවින් සහ පැමිණෙන පිළිවෙලට සේවා සපයන බැවින් [</w:t>
       </w:r>
       <w:r>
         <w:rPr>
@@ -275,7 +272,7 @@
         <w:t xml:space="preserve">DD Mmm YYYY</w:t>
       </w:r>
       <w:r>
-        <w:t xml:space="preserve">] as spots are limited and on a first-come, first-served basis.</w:t>
+        <w:t xml:space="preserve">] දින වන විට​ සැවොම බලාපොරොත්තුවෙන් සිටි මෙම සිදුවීම සඳහා ඔබගේ පැමිණීම තහවුරු කරන්න.</w:t>
       </w:r>
     </w:p>
     <w:tbl>
@@ -325,7 +322,7 @@
               <w:pStyle w:val="P68B1DB1-Normal4"/>
             </w:pPr>
             <w:r>
-              <w:t xml:space="preserve">RVSP now</w:t>
+              <w:t xml:space="preserve">ආරාධනය දැන් කරන්න</w:t>
             </w:r>
           </w:p>
         </w:tc>
@@ -362,7 +359,7 @@
         </w:r>
       </w:hyperlink>
       <w:r>
-        <w:t xml:space="preserve">. </w:t>
+        <w:t>.</w:t>
       </w:r>
     </w:p>
     <w:p>
@@ -370,7 +367,7 @@
         <w:spacing w:after="200" w:lineRule="auto"/>
       </w:pPr>
       <w:r>
-        <w:t xml:space="preserve">If you have any questions, please contact your country manager, </w:t>
+        <w:t xml:space="preserve">ඔබට කිසියම් ප්‍රශ්නයක් ඇත්නම්, කරුණාකර ඔබේ රටේ කළමනාකරු </w:t>
       </w:r>
       <w:r>
         <w:rPr>
@@ -379,7 +376,7 @@
         <w:t>[NAME]</w:t>
       </w:r>
       <w:r>
-        <w:t xml:space="preserve">, at </w:t>
+        <w:t xml:space="preserve"> අමතන්න, </w:t>
       </w:r>
       <w:r>
         <w:rPr>
@@ -388,7 +385,7 @@
         <w:t xml:space="preserve">[EMAIL ADDRESS]</w:t>
       </w:r>
       <w:r>
-        <w:t xml:space="preserve"> or </w:t>
+        <w:t xml:space="preserve"> හෝ </w:t>
       </w:r>
       <w:r>
         <w:rPr>
@@ -418,7 +415,7 @@
         <w:t xml:space="preserve">[EVENT NAME]</w:t>
       </w:r>
       <w:r>
-        <w:t xml:space="preserve">! </w:t>
+        <w:t>!</w:t>
       </w:r>
     </w:p>
     <w:p/>
@@ -436,7 +433,7 @@
         <w:spacing w:after="200" w:lineRule="auto"/>
       </w:pPr>
       <w:r>
-        <w:t xml:space="preserve">We look forward to seeing you at [EVENT NAME]! </w:t>
+        <w:t xml:space="preserve">We look forward to seeing you at [EVENT NAME]!</w:t>
       </w:r>
     </w:p>
     <w:p>
@@ -454,7 +451,7 @@
       </w:pPr>
       <w:commentRangeStart w:id="2"/>
       <w:r>
-        <w:t xml:space="preserve">If you have any questions, please contact your country manager:</w:t>
+        <w:t xml:space="preserve">ඔබට කිසියම් ප්‍රශ්නයක් ඇත්නම්, කරුණාකර ඔබේ රටේ කළමනාකරු අමතන්න:</w:t>
       </w:r>
     </w:p>
     <w:p>
@@ -485,7 +482,7 @@
       </w:pPr>
       <w:commentRangeStart w:id="3"/>
       <w:r>
-        <w:t xml:space="preserve">If you have any questions, please contact us via:</w:t>
+        <w:t xml:space="preserve">ඔබට කිසියම් ප්‍රශ්නයක් ඇත්නම්, කරුණාකර අපට පහත මාර්ග හරහා අමතන්න:</w:t>
       </w:r>
     </w:p>
     <w:p>
@@ -504,7 +501,7 @@
       </w:r>
       <w:r>
         <w:rPr/>
-        <w:t xml:space="preserve">live chat</w:t>
+        <w:t xml:space="preserve">සජීවී කතා</w:t>
       </w:r>
       <w:r>
         <w:fldChar w:fldCharType="end"/>
@@ -575,7 +572,7 @@
         <w:pStyle w:val="P68B1DB1-Normal5"/>
       </w:pPr>
       <w:r>
-        <w:t xml:space="preserve">choose the first one if it's a one-day event</w:t>
+        <w:t xml:space="preserve">choose the first one if it's a one-day event</w:t>
       </w:r>
     </w:p>
     <w:p>
@@ -643,7 +640,7 @@
         <w:pStyle w:val="P68B1DB1-Normal5"/>
       </w:pPr>
       <w:r>
-        <w:t xml:space="preserve">choose the second one if it's a multi-day event</w:t>
+        <w:t xml:space="preserve">බහු දිනයක් නියැදීමේදී දෙවන එක තෝරන්න</w:t>
       </w:r>
     </w:p>
   </w:comment>
@@ -681,7 +678,7 @@
         <w:pStyle w:val="P68B1DB1-Normal5"/>
       </w:pPr>
       <w:r>
-        <w:t xml:space="preserve">Choose either one</w:t>
+        <w:t xml:space="preserve">ඉතින් එකක් තෝරන්න</w:t>
       </w:r>
     </w:p>
   </w:comment>
@@ -719,7 +716,7 @@
         <w:pStyle w:val="P68B1DB1-Normal5"/>
       </w:pPr>
       <w:r>
-        <w:t xml:space="preserve">Choose either one</w:t>
+        <w:t xml:space="preserve">ඉතින් එකක් තෝරන්න</w:t>
       </w:r>
     </w:p>
   </w:comment>
@@ -757,7 +754,7 @@
         <w:pStyle w:val="P68B1DB1-Normal5"/>
       </w:pPr>
       <w:r>
-        <w:t xml:space="preserve">Choose either one</w:t>
+        <w:t xml:space="preserve">ඉතින් එකක් තෝරන්න</w:t>
       </w:r>
     </w:p>
   </w:comment>

</xml_diff>